<commit_message>
video killed the radio star
</commit_message>
<xml_diff>
--- a/familiarity review/FamiliarityReviewMarch16th.docx
+++ b/familiarity review/FamiliarityReviewMarch16th.docx
@@ -71,8 +71,6 @@
         </w:rPr>
         <w:t>This is a testing of a system to make sure the system is working as desired, testing things like front-end and back-end.</w:t>
       </w:r>
-      <w:bookmarkStart w:id="0" w:name="_GoBack"/>
-      <w:bookmarkEnd w:id="0"/>
       <w:r>
         <w:rPr>
           <w:rFonts w:ascii="Calibri" w:eastAsia="Calibri" w:hAnsi="Calibri" w:cs="Times New Roman"/>
@@ -248,6 +246,12 @@
                 <w:rFonts w:ascii="Calibri" w:eastAsia="Calibri" w:hAnsi="Calibri" w:cs="Times New Roman"/>
               </w:rPr>
             </w:pPr>
+            <w:r>
+              <w:rPr>
+                <w:rFonts w:ascii="Calibri" w:eastAsia="Calibri" w:hAnsi="Calibri" w:cs="Times New Roman"/>
+              </w:rPr>
+              <w:t>List of tests on System</w:t>
+            </w:r>
           </w:p>
         </w:tc>
         <w:tc>
@@ -265,6 +269,12 @@
                 <w:rFonts w:ascii="Calibri" w:eastAsia="Calibri" w:hAnsi="Calibri" w:cs="Times New Roman"/>
               </w:rPr>
               <w:t xml:space="preserve"> </w:t>
+            </w:r>
+            <w:r>
+              <w:rPr>
+                <w:rFonts w:ascii="Calibri" w:eastAsia="Calibri" w:hAnsi="Calibri" w:cs="Times New Roman"/>
+              </w:rPr>
+              <w:t>Self-made chart, based upon book</w:t>
             </w:r>
           </w:p>
         </w:tc>
@@ -329,6 +339,20 @@
                 <w:rFonts w:ascii="Calibri" w:eastAsia="Calibri" w:hAnsi="Calibri" w:cs="Times New Roman"/>
               </w:rPr>
             </w:pPr>
+            <w:r>
+              <w:rPr>
+                <w:rFonts w:ascii="Calibri" w:eastAsia="Calibri" w:hAnsi="Calibri" w:cs="Times New Roman"/>
+              </w:rPr>
+              <w:t xml:space="preserve">Video of me working through the </w:t>
+            </w:r>
+            <w:proofErr w:type="spellStart"/>
+            <w:r>
+              <w:rPr>
+                <w:rFonts w:ascii="Calibri" w:eastAsia="Calibri" w:hAnsi="Calibri" w:cs="Times New Roman"/>
+              </w:rPr>
+              <w:t>Excell</w:t>
+            </w:r>
+            <w:proofErr w:type="spellEnd"/>
           </w:p>
         </w:tc>
         <w:tc>
@@ -341,6 +365,12 @@
                 <w:rFonts w:ascii="Calibri" w:eastAsia="Calibri" w:hAnsi="Calibri" w:cs="Times New Roman"/>
               </w:rPr>
             </w:pPr>
+            <w:r>
+              <w:rPr>
+                <w:rFonts w:ascii="Calibri" w:eastAsia="Calibri" w:hAnsi="Calibri" w:cs="Times New Roman"/>
+              </w:rPr>
+              <w:t>Video</w:t>
+            </w:r>
           </w:p>
         </w:tc>
       </w:tr>
@@ -365,7 +395,7 @@
         <w:rPr>
           <w:sz w:val="28"/>
         </w:rPr>
-        <w:t>UML State Diagrams and Sequence Diagrams</w:t>
+        <w:t>Servlets</w:t>
       </w:r>
     </w:p>
     <w:p>
@@ -389,9 +419,11 @@
       </w:r>
       <w:r>
         <w:rPr>
-          <w:sz w:val="28"/>
-        </w:rPr>
-        <w:t xml:space="preserve"> see UMLstateDiagrams.docx</w:t>
+          <w:rFonts w:ascii="Calibri" w:hAnsi="Calibri" w:cs="Calibri"/>
+          <w:color w:val="191919"/>
+          <w:szCs w:val="32"/>
+        </w:rPr>
+        <w:t>This one gave me the most trouble, and I had to install a different coding base, since my last one just would not comply. Ended up spending 3+ weeks with help and all before I got something to work.</w:t>
       </w:r>
     </w:p>
     <w:p>
@@ -400,7 +432,7 @@
           <w:b/>
           <w:sz w:val="28"/>
         </w:rPr>
-        <w:t>Related to Use case diagrams and documents</w:t>
+        <w:t>Teaching Video</w:t>
       </w:r>
       <w:r>
         <w:rPr>
@@ -414,6 +446,18 @@
           <w:b/>
         </w:rPr>
         <w:t> </w:t>
+      </w:r>
+      <w:r>
+        <w:t xml:space="preserve"> </w:t>
+      </w:r>
+    </w:p>
+    <w:p>
+      <w:r>
+        <w:rPr>
+          <w:b/>
+          <w:sz w:val="28"/>
+        </w:rPr>
+        <w:t>Starting at:</w:t>
       </w:r>
       <w:r>
         <w:rPr>
@@ -529,7 +573,7 @@
           </w:tcPr>
           <w:p>
             <w:r>
-              <w:t>Folder is of another section that covers many principals</w:t>
+              <w:t>UseCaseDocument.docx</w:t>
             </w:r>
           </w:p>
         </w:tc>
@@ -547,48 +591,9 @@
                 <w:szCs w:val="32"/>
                 <w:u w:val="single" w:color="0000E9"/>
               </w:rPr>
-              <w:t>https://github.com/ireland-isaac/isaac-ireland.github.io/tree/master/familiarity%20review/UseCase</w:t>
-            </w:r>
-          </w:p>
-        </w:tc>
-        <w:tc>
-          <w:tcPr>
-            <w:tcW w:w="1652" w:type="dxa"/>
-          </w:tcPr>
-          <w:p>
-            <w:r>
-              <w:t>I treated the State/sequence diagrams as an extension of this folder</w:t>
-            </w:r>
-          </w:p>
-        </w:tc>
-        <w:tc>
-          <w:tcPr>
-            <w:tcW w:w="1678" w:type="dxa"/>
-          </w:tcPr>
-          <w:p>
-            <w:r>
-              <w:t xml:space="preserve"> </w:t>
-            </w:r>
-          </w:p>
-        </w:tc>
-      </w:tr>
-      <w:tr>
-        <w:tc>
-          <w:tcPr>
-            <w:tcW w:w="1940" w:type="dxa"/>
-          </w:tcPr>
-          <w:p>
-            <w:r>
-              <w:t>UML state Diagrams.docx</w:t>
-            </w:r>
-          </w:p>
-        </w:tc>
-        <w:tc>
-          <w:tcPr>
-            <w:tcW w:w="4805" w:type="dxa"/>
-          </w:tcPr>
-          <w:p>
-            <w:pPr>
+              <w:t>https://github.com/ireland-isaac/isaac-ireland.github.io/blob/master/familiarity%20review/UseCase/</w:t>
+            </w:r>
+            <w:r>
               <w:rPr>
                 <w:rFonts w:ascii="Calibri" w:hAnsi="Calibri" w:cs="Calibri"/>
                 <w:b/>
@@ -597,8 +602,48 @@
                 <w:szCs w:val="32"/>
                 <w:u w:val="single" w:color="0000E9"/>
               </w:rPr>
-            </w:pPr>
-            <w:r>
+              <w:t>UseCaseDocument.docx</w:t>
+            </w:r>
+          </w:p>
+        </w:tc>
+        <w:tc>
+          <w:tcPr>
+            <w:tcW w:w="1652" w:type="dxa"/>
+          </w:tcPr>
+          <w:p>
+            <w:r>
+              <w:t>Description of knowledge</w:t>
+            </w:r>
+          </w:p>
+        </w:tc>
+        <w:tc>
+          <w:tcPr>
+            <w:tcW w:w="1678" w:type="dxa"/>
+          </w:tcPr>
+          <w:p>
+            <w:r>
+              <w:t xml:space="preserve"> </w:t>
+            </w:r>
+          </w:p>
+        </w:tc>
+      </w:tr>
+      <w:tr>
+        <w:tc>
+          <w:tcPr>
+            <w:tcW w:w="1940" w:type="dxa"/>
+          </w:tcPr>
+          <w:p>
+            <w:r>
+              <w:t>HelloWorldServlet.java</w:t>
+            </w:r>
+          </w:p>
+        </w:tc>
+        <w:tc>
+          <w:tcPr>
+            <w:tcW w:w="4805" w:type="dxa"/>
+          </w:tcPr>
+          <w:p>
+            <w:pPr>
               <w:rPr>
                 <w:rFonts w:ascii="Calibri" w:hAnsi="Calibri" w:cs="Calibri"/>
                 <w:b/>
@@ -607,9 +652,55 @@
                 <w:szCs w:val="32"/>
                 <w:u w:val="single" w:color="0000E9"/>
               </w:rPr>
-              <w:t xml:space="preserve"> </w:t>
-            </w:r>
-            <w:r>
+            </w:pPr>
+            <w:hyperlink r:id="rId4" w:history="1">
+              <w:r>
+                <w:rPr>
+                  <w:rStyle w:val="Hyperlink"/>
+                </w:rPr>
+                <w:t>https://github.com/ireland-isaac/Netbeans/tree/master/HelloWorldServlet</w:t>
+              </w:r>
+            </w:hyperlink>
+          </w:p>
+        </w:tc>
+        <w:tc>
+          <w:tcPr>
+            <w:tcW w:w="1652" w:type="dxa"/>
+          </w:tcPr>
+          <w:p>
+            <w:r>
+              <w:t>This should pull simple website that has can be dynamic</w:t>
+            </w:r>
+          </w:p>
+        </w:tc>
+        <w:tc>
+          <w:tcPr>
+            <w:tcW w:w="1678" w:type="dxa"/>
+          </w:tcPr>
+          <w:p>
+            <w:r>
+              <w:t>Sandbox + my site</w:t>
+            </w:r>
+          </w:p>
+        </w:tc>
+      </w:tr>
+      <w:tr>
+        <w:tc>
+          <w:tcPr>
+            <w:tcW w:w="1940" w:type="dxa"/>
+          </w:tcPr>
+          <w:p>
+            <w:r>
+              <w:t>JSONEchoServlet.java</w:t>
+            </w:r>
+          </w:p>
+        </w:tc>
+        <w:tc>
+          <w:tcPr>
+            <w:tcW w:w="4805" w:type="dxa"/>
+          </w:tcPr>
+          <w:p>
+            <w:pPr>
               <w:rPr>
                 <w:rFonts w:ascii="Calibri" w:hAnsi="Calibri" w:cs="Calibri"/>
                 <w:b/>
@@ -618,8 +709,15 @@
                 <w:szCs w:val="32"/>
                 <w:u w:val="single" w:color="0000E9"/>
               </w:rPr>
-              <w:t>https://github.com/ireland-isaac/isaac-ireland.github.io/blob/master/familiarity%20review/StateDiagrams/UML%20state%20Diagrams.docx</w:t>
-            </w:r>
+            </w:pPr>
+            <w:hyperlink r:id="rId5" w:history="1">
+              <w:r>
+                <w:rPr>
+                  <w:rStyle w:val="Hyperlink"/>
+                </w:rPr>
+                <w:t>https://github.com/ireland-isaac/Netbeans/tree/master/JSONEchoServlet.java</w:t>
+              </w:r>
+            </w:hyperlink>
           </w:p>
         </w:tc>
         <w:tc>
@@ -628,7 +726,7 @@
           </w:tcPr>
           <w:p>
             <w:r>
-              <w:t xml:space="preserve"> Details of what I know</w:t>
+              <w:t>Simple Servlet example done with JSON</w:t>
             </w:r>
           </w:p>
         </w:tc>
@@ -638,220 +736,73 @@
           </w:tcPr>
           <w:p>
             <w:r>
-              <w:t>My own creation</w:t>
-            </w:r>
-          </w:p>
-        </w:tc>
-      </w:tr>
-      <w:tr>
-        <w:tc>
-          <w:tcPr>
-            <w:tcW w:w="1940" w:type="dxa"/>
-          </w:tcPr>
-          <w:p>
-            <w:r>
-              <w:t>StateDiagramIcecream.pdf</w:t>
-            </w:r>
-          </w:p>
-        </w:tc>
-        <w:tc>
-          <w:tcPr>
-            <w:tcW w:w="4805" w:type="dxa"/>
-          </w:tcPr>
-          <w:p>
-            <w:pPr>
-              <w:rPr>
-                <w:rFonts w:ascii="Calibri" w:hAnsi="Calibri" w:cs="Calibri"/>
-                <w:b/>
-                <w:bCs/>
-                <w:color w:val="0000E9"/>
-                <w:szCs w:val="32"/>
-                <w:u w:val="single" w:color="0000E9"/>
-              </w:rPr>
-            </w:pPr>
-            <w:r>
-              <w:rPr>
-                <w:rFonts w:ascii="Calibri" w:hAnsi="Calibri" w:cs="Calibri"/>
-                <w:b/>
-                <w:bCs/>
-                <w:color w:val="0000E9"/>
-                <w:szCs w:val="32"/>
-                <w:u w:val="single" w:color="0000E9"/>
-              </w:rPr>
-              <w:t>https://github.com/ireland-isaac/isaac-ireland.github.io/blob/master/familiarity%20review/StateDiagrams/StateDiagramIcecream.pdf</w:t>
-            </w:r>
-          </w:p>
-        </w:tc>
-        <w:tc>
-          <w:tcPr>
-            <w:tcW w:w="1652" w:type="dxa"/>
-          </w:tcPr>
-          <w:p>
-            <w:r>
-              <w:t>Example of state diagram</w:t>
-            </w:r>
-          </w:p>
-        </w:tc>
-        <w:tc>
-          <w:tcPr>
-            <w:tcW w:w="1678" w:type="dxa"/>
-          </w:tcPr>
-          <w:p>
-            <w:r>
-              <w:t>My creation</w:t>
-            </w:r>
-          </w:p>
-        </w:tc>
-      </w:tr>
-      <w:tr>
-        <w:tc>
-          <w:tcPr>
-            <w:tcW w:w="1940" w:type="dxa"/>
-          </w:tcPr>
-          <w:p>
-            <w:r>
-              <w:t>StateDiagramCarStarting.pdf</w:t>
-            </w:r>
-          </w:p>
-        </w:tc>
-        <w:tc>
-          <w:tcPr>
-            <w:tcW w:w="4805" w:type="dxa"/>
-          </w:tcPr>
-          <w:p>
-            <w:pPr>
-              <w:rPr>
-                <w:rFonts w:ascii="Calibri" w:hAnsi="Calibri" w:cs="Calibri"/>
-                <w:b/>
-                <w:bCs/>
-                <w:color w:val="0000E9"/>
-                <w:szCs w:val="32"/>
-                <w:u w:val="single" w:color="0000E9"/>
-              </w:rPr>
-            </w:pPr>
-            <w:r>
-              <w:rPr>
-                <w:rFonts w:ascii="Calibri" w:hAnsi="Calibri" w:cs="Calibri"/>
-                <w:b/>
-                <w:bCs/>
-                <w:color w:val="0000E9"/>
-                <w:szCs w:val="32"/>
-                <w:u w:val="single" w:color="0000E9"/>
-              </w:rPr>
-              <w:t>https://github.com/ireland-isaac/isaac-ireland.github.io/blob/master/familiarity%20review/StateDiagrams/StateDiagramCarStarting.pdf</w:t>
-            </w:r>
-          </w:p>
-        </w:tc>
-        <w:tc>
-          <w:tcPr>
-            <w:tcW w:w="1652" w:type="dxa"/>
-          </w:tcPr>
-          <w:p>
-            <w:r>
-              <w:t>Example of State Diagram</w:t>
-            </w:r>
-          </w:p>
-        </w:tc>
-        <w:tc>
-          <w:tcPr>
-            <w:tcW w:w="1678" w:type="dxa"/>
-          </w:tcPr>
-          <w:p>
-            <w:r>
-              <w:t>My creation</w:t>
-            </w:r>
-          </w:p>
-        </w:tc>
-      </w:tr>
-      <w:tr>
-        <w:tc>
-          <w:tcPr>
-            <w:tcW w:w="1940" w:type="dxa"/>
-          </w:tcPr>
-          <w:p>
-            <w:r>
-              <w:t>SequenceDiagramChess.pdf</w:t>
-            </w:r>
-          </w:p>
-        </w:tc>
-        <w:tc>
-          <w:tcPr>
-            <w:tcW w:w="4805" w:type="dxa"/>
-          </w:tcPr>
-          <w:p>
-            <w:pPr>
-              <w:rPr>
-                <w:rFonts w:ascii="Calibri" w:hAnsi="Calibri" w:cs="Calibri"/>
-                <w:b/>
-                <w:bCs/>
-                <w:color w:val="0000E9"/>
-                <w:szCs w:val="32"/>
-                <w:u w:val="single" w:color="0000E9"/>
-              </w:rPr>
-            </w:pPr>
-            <w:r>
-              <w:rPr>
-                <w:rFonts w:ascii="Calibri" w:hAnsi="Calibri" w:cs="Calibri"/>
-                <w:b/>
-                <w:bCs/>
-                <w:color w:val="0000E9"/>
-                <w:szCs w:val="32"/>
-                <w:u w:val="single" w:color="0000E9"/>
-              </w:rPr>
-              <w:t>https://github.com/ireland-isaac/isaac-ireland.github.io/blob/master/familiarity%20review/StateDiagrams/SequenceDiagramChess.pdf</w:t>
-            </w:r>
-          </w:p>
-        </w:tc>
-        <w:tc>
-          <w:tcPr>
-            <w:tcW w:w="1652" w:type="dxa"/>
-          </w:tcPr>
-          <w:p>
-            <w:r>
-              <w:t>Example of Sequence diagram</w:t>
-            </w:r>
-          </w:p>
-        </w:tc>
-        <w:tc>
-          <w:tcPr>
-            <w:tcW w:w="1678" w:type="dxa"/>
-          </w:tcPr>
-          <w:p>
-            <w:r>
-              <w:t>My creation</w:t>
-            </w:r>
+              <w:t>Sandbox</w:t>
+            </w:r>
+            <w:bookmarkStart w:id="0" w:name="_GoBack"/>
+            <w:bookmarkEnd w:id="0"/>
           </w:p>
         </w:tc>
       </w:tr>
     </w:tbl>
     <w:p>
-      <w:r>
+      <w:pPr>
         <w:rPr>
           <w:b/>
           <w:sz w:val="28"/>
         </w:rPr>
-        <w:t>Coding Topic:</w:t>
-      </w:r>
-      <w:r>
-        <w:rPr>
-          <w:sz w:val="28"/>
-        </w:rPr>
-        <w:t xml:space="preserve"> </w:t>
-      </w:r>
-      <w:r>
-        <w:rPr>
-          <w:sz w:val="28"/>
-        </w:rPr>
-        <w:t>JSON</w:t>
-      </w:r>
+      </w:pPr>
     </w:p>
     <w:p>
-      <w:r>
+      <w:pPr>
         <w:rPr>
           <w:b/>
           <w:sz w:val="28"/>
         </w:rPr>
-        <w:lastRenderedPageBreak/>
+      </w:pPr>
+    </w:p>
+    <w:p>
+      <w:pPr>
+        <w:rPr>
+          <w:b/>
+          <w:sz w:val="28"/>
+        </w:rPr>
+      </w:pPr>
+    </w:p>
+    <w:p>
+      <w:pPr>
+        <w:rPr>
+          <w:b/>
+          <w:sz w:val="28"/>
+        </w:rPr>
+      </w:pPr>
+    </w:p>
+    <w:p>
+      <w:r>
+        <w:rPr>
+          <w:b/>
+          <w:sz w:val="28"/>
+        </w:rPr>
+        <w:t>Coding Topic:</w:t>
+      </w:r>
+      <w:r>
+        <w:rPr>
+          <w:sz w:val="28"/>
+        </w:rPr>
+        <w:t xml:space="preserve"> </w:t>
+      </w:r>
+      <w:r>
+        <w:rPr>
+          <w:sz w:val="28"/>
+        </w:rPr>
+        <w:t>JSON</w:t>
+      </w:r>
+    </w:p>
+    <w:p>
+      <w:r>
+        <w:rPr>
+          <w:b/>
+          <w:sz w:val="28"/>
+        </w:rPr>
         <w:t>Description of Understanding:</w:t>
       </w:r>
       <w:r>
@@ -1180,304 +1131,6 @@
       </w:tr>
     </w:tbl>
     <w:p/>
-    <w:p>
-      <w:r>
-        <w:rPr>
-          <w:b/>
-          <w:sz w:val="28"/>
-        </w:rPr>
-        <w:t>Coding Topic:</w:t>
-      </w:r>
-      <w:r>
-        <w:rPr>
-          <w:sz w:val="28"/>
-        </w:rPr>
-        <w:t xml:space="preserve"> </w:t>
-      </w:r>
-      <w:r>
-        <w:t>Use case diagrams</w:t>
-      </w:r>
-    </w:p>
-    <w:p>
-      <w:r>
-        <w:rPr>
-          <w:b/>
-          <w:sz w:val="28"/>
-        </w:rPr>
-        <w:t>Description of Understanding:</w:t>
-      </w:r>
-      <w:r>
-        <w:rPr>
-          <w:sz w:val="28"/>
-        </w:rPr>
-        <w:t xml:space="preserve"> </w:t>
-      </w:r>
-      <w:r>
-        <w:rPr>
-          <w:rFonts w:ascii="Calibri" w:hAnsi="Calibri" w:cs="Calibri"/>
-        </w:rPr>
-        <w:t>this is a diagramming of how a program is expected to run when it is made. These diagrams break down who is involved, and what processes they are involved in.</w:t>
-      </w:r>
-    </w:p>
-    <w:p>
-      <w:r>
-        <w:rPr>
-          <w:b/>
-          <w:sz w:val="28"/>
-        </w:rPr>
-        <w:t xml:space="preserve">Teaching Video: </w:t>
-      </w:r>
-      <w:r>
-        <w:rPr>
-          <w:rFonts w:ascii="Calibri" w:hAnsi="Calibri" w:cs="Calibri"/>
-          <w:b/>
-          <w:sz w:val="28"/>
-        </w:rPr>
-        <w:t> </w:t>
-      </w:r>
-      <w:r>
-        <w:rPr>
-          <w:rFonts w:ascii="Calibri" w:hAnsi="Calibri" w:cs="Calibri"/>
-          <w:b/>
-          <w:sz w:val="28"/>
-        </w:rPr>
-        <w:t>https://www.youtube.com/watch?v=lG5PcZW9e98</w:t>
-      </w:r>
-    </w:p>
-    <w:p>
-      <w:r>
-        <w:rPr>
-          <w:b/>
-          <w:sz w:val="28"/>
-        </w:rPr>
-        <w:t>Starting at:</w:t>
-      </w:r>
-      <w:r>
-        <w:rPr>
-          <w:sz w:val="28"/>
-        </w:rPr>
-        <w:t xml:space="preserve"> </w:t>
-      </w:r>
-      <w:r>
-        <w:rPr>
-          <w:sz w:val="28"/>
-        </w:rPr>
-        <w:t>16:00</w:t>
-      </w:r>
-    </w:p>
-    <w:p>
-      <w:r>
-        <w:rPr>
-          <w:b/>
-          <w:sz w:val="28"/>
-        </w:rPr>
-        <w:t>Also Integrated with:</w:t>
-      </w:r>
-      <w:r>
-        <w:rPr>
-          <w:sz w:val="28"/>
-        </w:rPr>
-        <w:t xml:space="preserve"> </w:t>
-      </w:r>
-      <w:r>
-        <w:t>Use case documents</w:t>
-      </w:r>
-    </w:p>
-    <w:tbl>
-      <w:tblPr>
-        <w:tblStyle w:val="TableGrid"/>
-        <w:tblW w:w="0" w:type="auto"/>
-        <w:tblLayout w:type="fixed"/>
-        <w:tblLook w:val="04A0" w:firstRow="1" w:lastRow="0" w:firstColumn="1" w:lastColumn="0" w:noHBand="0" w:noVBand="1"/>
-      </w:tblPr>
-      <w:tblGrid>
-        <w:gridCol w:w="1435"/>
-        <w:gridCol w:w="5040"/>
-        <w:gridCol w:w="1970"/>
-        <w:gridCol w:w="905"/>
-      </w:tblGrid>
-      <w:tr>
-        <w:tc>
-          <w:tcPr>
-            <w:tcW w:w="1435" w:type="dxa"/>
-            <w:shd w:val="clear" w:color="auto" w:fill="D9D9D9" w:themeFill="background1" w:themeFillShade="D9"/>
-          </w:tcPr>
-          <w:p>
-            <w:pPr>
-              <w:jc w:val="center"/>
-              <w:rPr>
-                <w:b/>
-              </w:rPr>
-            </w:pPr>
-            <w:r>
-              <w:rPr>
-                <w:b/>
-              </w:rPr>
-              <w:t>File</w:t>
-            </w:r>
-          </w:p>
-        </w:tc>
-        <w:tc>
-          <w:tcPr>
-            <w:tcW w:w="5040" w:type="dxa"/>
-            <w:shd w:val="clear" w:color="auto" w:fill="D9D9D9" w:themeFill="background1" w:themeFillShade="D9"/>
-          </w:tcPr>
-          <w:p>
-            <w:pPr>
-              <w:jc w:val="center"/>
-              <w:rPr>
-                <w:b/>
-              </w:rPr>
-            </w:pPr>
-            <w:r>
-              <w:rPr>
-                <w:b/>
-              </w:rPr>
-              <w:t>Git Link</w:t>
-            </w:r>
-          </w:p>
-        </w:tc>
-        <w:tc>
-          <w:tcPr>
-            <w:tcW w:w="1970" w:type="dxa"/>
-            <w:shd w:val="clear" w:color="auto" w:fill="D9D9D9" w:themeFill="background1" w:themeFillShade="D9"/>
-          </w:tcPr>
-          <w:p>
-            <w:pPr>
-              <w:jc w:val="center"/>
-              <w:rPr>
-                <w:b/>
-              </w:rPr>
-            </w:pPr>
-            <w:r>
-              <w:rPr>
-                <w:b/>
-              </w:rPr>
-              <w:t>What should I be looking for?</w:t>
-            </w:r>
-          </w:p>
-        </w:tc>
-        <w:tc>
-          <w:tcPr>
-            <w:tcW w:w="905" w:type="dxa"/>
-            <w:shd w:val="clear" w:color="auto" w:fill="D9D9D9" w:themeFill="background1" w:themeFillShade="D9"/>
-          </w:tcPr>
-          <w:p>
-            <w:pPr>
-              <w:jc w:val="center"/>
-              <w:rPr>
-                <w:b/>
-              </w:rPr>
-            </w:pPr>
-            <w:r>
-              <w:rPr>
-                <w:b/>
-              </w:rPr>
-              <w:t>Sandbox or Your code?</w:t>
-            </w:r>
-          </w:p>
-        </w:tc>
-      </w:tr>
-      <w:tr>
-        <w:tc>
-          <w:tcPr>
-            <w:tcW w:w="1435" w:type="dxa"/>
-          </w:tcPr>
-          <w:p>
-            <w:r>
-              <w:t>Example_1.pdf</w:t>
-            </w:r>
-          </w:p>
-        </w:tc>
-        <w:tc>
-          <w:tcPr>
-            <w:tcW w:w="5040" w:type="dxa"/>
-          </w:tcPr>
-          <w:p>
-            <w:hyperlink r:id="rId4" w:history="1">
-              <w:r>
-                <w:rPr>
-                  <w:rStyle w:val="Hyperlink"/>
-                  <w:rFonts w:ascii="Calibri" w:hAnsi="Calibri" w:cs="Calibri"/>
-                </w:rPr>
-                <w:t>https://github.com/ireland-isaac/isaac-ireland.github.io/blob/master/familiarity%20review/UseCase/</w:t>
-              </w:r>
-            </w:hyperlink>
-            <w:r>
-              <w:t xml:space="preserve"> </w:t>
-            </w:r>
-          </w:p>
-        </w:tc>
-        <w:tc>
-          <w:tcPr>
-            <w:tcW w:w="1970" w:type="dxa"/>
-          </w:tcPr>
-          <w:p>
-            <w:r>
-              <w:t>A Diagram showing chess</w:t>
-            </w:r>
-          </w:p>
-        </w:tc>
-        <w:tc>
-          <w:tcPr>
-            <w:tcW w:w="905" w:type="dxa"/>
-          </w:tcPr>
-          <w:p>
-            <w:r>
-              <w:t>Mine</w:t>
-            </w:r>
-          </w:p>
-        </w:tc>
-      </w:tr>
-      <w:tr>
-        <w:tc>
-          <w:tcPr>
-            <w:tcW w:w="1435" w:type="dxa"/>
-          </w:tcPr>
-          <w:p>
-            <w:r>
-              <w:t>useCaseExplenation.pdf</w:t>
-            </w:r>
-          </w:p>
-        </w:tc>
-        <w:tc>
-          <w:tcPr>
-            <w:tcW w:w="5040" w:type="dxa"/>
-          </w:tcPr>
-          <w:p>
-            <w:hyperlink r:id="rId5" w:history="1">
-              <w:r>
-                <w:rPr>
-                  <w:rStyle w:val="Hyperlink"/>
-                  <w:rFonts w:ascii="Calibri" w:hAnsi="Calibri" w:cs="Calibri"/>
-                </w:rPr>
-                <w:t>https://github.com/ireland-isaac/isaac-ireland.github.io/blob/master/familiarity%20review/UseCase/</w:t>
-              </w:r>
-            </w:hyperlink>
-          </w:p>
-        </w:tc>
-        <w:tc>
-          <w:tcPr>
-            <w:tcW w:w="1970" w:type="dxa"/>
-          </w:tcPr>
-          <w:p>
-            <w:r>
-              <w:t>Describes use case objects</w:t>
-            </w:r>
-          </w:p>
-        </w:tc>
-        <w:tc>
-          <w:tcPr>
-            <w:tcW w:w="905" w:type="dxa"/>
-          </w:tcPr>
-          <w:p>
-            <w:r>
-              <w:t>Mine</w:t>
-            </w:r>
-          </w:p>
-        </w:tc>
-      </w:tr>
-    </w:tbl>
     <w:p/>
     <w:sectPr>
       <w:pgSz w:w="12240" w:h="15840"/>

</xml_diff>